<commit_message>
24756 - Add Warnning Issued Date on My Dashboard
git-tfs-id: [https://tfs.omnicloud.local/tfs/cco%20program/]$/eCoaching_V2;C51598
</commit_message>
<xml_diff>
--- a/Design/DD/Web/CCO_eCoaching_Log_My_Dashboard_Non_QualityNow_DD.docx
+++ b/Design/DD/Web/CCO_eCoaching_Log_My_Dashboard_Non_QualityNow_DD.docx
@@ -331,7 +331,7 @@
           </mc:Choice>
           <mc:Fallback>
             <w:pict>
-              <v:line w14:anchorId="4D937625" id="Line 12" o:spid="_x0000_s1026" style="position:absolute;z-index:251657728;visibility:visible;mso-wrap-style:square;mso-width-percent:0;mso-height-percent:0;mso-wrap-distance-left:9pt;mso-wrap-distance-top:0;mso-wrap-distance-right:9pt;mso-wrap-distance-bottom:0;mso-position-horizontal:absolute;mso-position-horizontal-relative:text;mso-position-vertical:absolute;mso-position-vertical-relative:text;mso-width-percent:0;mso-height-percent:0;mso-width-relative:page;mso-height-relative:page" from="367.2pt,33.3pt" to="439.25pt,33.35pt" o:gfxdata="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" o:allowincell="f">
+              <v:line w14:anchorId="48221312" id="Line 12" o:spid="_x0000_s1026" style="position:absolute;z-index:251657728;visibility:visible;mso-wrap-style:square;mso-width-percent:0;mso-height-percent:0;mso-wrap-distance-left:9pt;mso-wrap-distance-top:0;mso-wrap-distance-right:9pt;mso-wrap-distance-bottom:0;mso-position-horizontal:absolute;mso-position-horizontal-relative:text;mso-position-vertical:absolute;mso-position-vertical-relative:text;mso-width-percent:0;mso-height-percent:0;mso-width-relative:page;mso-height-relative:page" from="367.2pt,33.3pt" to="439.25pt,33.35pt" o:gfxdata="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" o:allowincell="f">
                 <v:stroke startarrowwidth="narrow" startarrowlength="short" endarrowwidth="narrow" endarrowlength="short"/>
               </v:line>
             </w:pict>
@@ -419,7 +419,7 @@
           </mc:Choice>
           <mc:Fallback>
             <w:pict>
-              <v:line w14:anchorId="7B35DB28" id="Line 10" o:spid="_x0000_s1026" style="position:absolute;z-index:251656704;visibility:visible;mso-wrap-style:square;mso-width-percent:0;mso-height-percent:0;mso-wrap-distance-left:9pt;mso-wrap-distance-top:0;mso-wrap-distance-right:9pt;mso-wrap-distance-bottom:0;mso-position-horizontal:absolute;mso-position-horizontal-relative:text;mso-position-vertical:absolute;mso-position-vertical-relative:text;mso-width-percent:0;mso-height-percent:0;mso-width-relative:page;mso-height-relative:page" from="1in,33.3pt" to="266.45pt,33.35pt" o:gfxdata="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" o:allowincell="f">
+              <v:line w14:anchorId="70984C36" id="Line 10" o:spid="_x0000_s1026" style="position:absolute;z-index:251656704;visibility:visible;mso-wrap-style:square;mso-width-percent:0;mso-height-percent:0;mso-wrap-distance-left:9pt;mso-wrap-distance-top:0;mso-wrap-distance-right:9pt;mso-wrap-distance-bottom:0;mso-position-horizontal:absolute;mso-position-horizontal-relative:text;mso-position-vertical:absolute;mso-position-vertical-relative:text;mso-width-percent:0;mso-height-percent:0;mso-width-relative:page;mso-height-relative:page" from="1in,33.3pt" to="266.45pt,33.35pt" o:gfxdata="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" o:allowincell="f">
                 <v:stroke startarrowwidth="narrow" startarrowlength="short" endarrowwidth="narrow" endarrowlength="short"/>
               </v:line>
             </w:pict>
@@ -432,18 +432,8 @@
           <w:b w:val="0"/>
           <w:sz w:val="20"/>
         </w:rPr>
-        <w:t xml:space="preserve">Prepared </w:t>
-      </w:r>
-      <w:proofErr w:type="gramStart"/>
-      <w:r>
-        <w:rPr>
-          <w:rFonts w:ascii="Times New Roman" w:hAnsi="Times New Roman"/>
-          <w:b w:val="0"/>
-          <w:sz w:val="20"/>
-        </w:rPr>
-        <w:t>by:</w:t>
-      </w:r>
-      <w:proofErr w:type="gramEnd"/>
+        <w:t>Prepared by:</w:t>
+      </w:r>
       <w:r>
         <w:rPr>
           <w:rFonts w:ascii="Times New Roman" w:hAnsi="Times New Roman"/>
@@ -655,7 +645,7 @@
           </mc:Choice>
           <mc:Fallback>
             <w:pict>
-              <v:line w14:anchorId="1B01B48A" id="Line 14" o:spid="_x0000_s1026" style="position:absolute;z-index:251658752;visibility:visible;mso-wrap-style:square;mso-width-percent:0;mso-height-percent:0;mso-wrap-distance-left:9pt;mso-wrap-distance-top:0;mso-wrap-distance-right:9pt;mso-wrap-distance-bottom:0;mso-position-horizontal:absolute;mso-position-horizontal-relative:text;mso-position-vertical:absolute;mso-position-vertical-relative:text;mso-width-percent:0;mso-height-percent:0;mso-width-relative:page;mso-height-relative:page" from="76.05pt,2pt" to="270.45pt,2pt" o:gfxdata="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" o:allowincell="f">
+              <v:line w14:anchorId="563B7619" id="Line 14" o:spid="_x0000_s1026" style="position:absolute;z-index:251658752;visibility:visible;mso-wrap-style:square;mso-width-percent:0;mso-height-percent:0;mso-wrap-distance-left:9pt;mso-wrap-distance-top:0;mso-wrap-distance-right:9pt;mso-wrap-distance-bottom:0;mso-position-horizontal:absolute;mso-position-horizontal-relative:text;mso-position-vertical:absolute;mso-position-vertical-relative:text;mso-width-percent:0;mso-height-percent:0;mso-width-relative:page;mso-height-relative:page" from="76.05pt,2pt" to="270.45pt,2pt" o:gfxdata="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" o:allowincell="f">
                 <v:stroke startarrowwidth="narrow" startarrowlength="short" endarrowwidth="narrow" endarrowlength="short"/>
               </v:line>
             </w:pict>
@@ -884,6 +874,139 @@
           </w:p>
         </w:tc>
       </w:tr>
+      <w:tr>
+        <w:tc>
+          <w:tcPr>
+            <w:tcW w:w="1440" w:type="dxa"/>
+          </w:tcPr>
+          <w:p>
+            <w:pPr>
+              <w:pStyle w:val="hdr1"/>
+              <w:ind w:left="0"/>
+              <w:jc w:val="left"/>
+              <w:rPr>
+                <w:sz w:val="20"/>
+              </w:rPr>
+            </w:pPr>
+            <w:r>
+              <w:rPr>
+                <w:sz w:val="20"/>
+              </w:rPr>
+              <w:t>06/07/2022</w:t>
+            </w:r>
+          </w:p>
+        </w:tc>
+        <w:tc>
+          <w:tcPr>
+            <w:tcW w:w="5238" w:type="dxa"/>
+          </w:tcPr>
+          <w:p>
+            <w:pPr>
+              <w:pStyle w:val="hdr1"/>
+              <w:ind w:left="0"/>
+              <w:jc w:val="left"/>
+              <w:rPr>
+                <w:color w:val="000000"/>
+                <w:sz w:val="20"/>
+              </w:rPr>
+            </w:pPr>
+            <w:r>
+              <w:rPr>
+                <w:color w:val="000000"/>
+                <w:sz w:val="20"/>
+              </w:rPr>
+              <w:t xml:space="preserve">TFS 24756 - </w:t>
+            </w:r>
+            <w:proofErr w:type="spellStart"/>
+            <w:r>
+              <w:rPr>
+                <w:color w:val="000000"/>
+                <w:sz w:val="20"/>
+              </w:rPr>
+              <w:t>eCL</w:t>
+            </w:r>
+            <w:proofErr w:type="spellEnd"/>
+            <w:r>
+              <w:rPr>
+                <w:color w:val="000000"/>
+                <w:sz w:val="20"/>
+              </w:rPr>
+              <w:t>-Updates to the Quality Warning Sub-</w:t>
+            </w:r>
+            <w:proofErr w:type="gramStart"/>
+            <w:r>
+              <w:rPr>
+                <w:color w:val="000000"/>
+                <w:sz w:val="20"/>
+              </w:rPr>
+              <w:t>Reason</w:t>
+            </w:r>
+            <w:r>
+              <w:rPr>
+                <w:color w:val="000000"/>
+                <w:sz w:val="20"/>
+              </w:rPr>
+              <w:t>;</w:t>
+            </w:r>
+            <w:proofErr w:type="gramEnd"/>
+          </w:p>
+          <w:p>
+            <w:pPr>
+              <w:pStyle w:val="hdr1"/>
+              <w:ind w:left="0"/>
+              <w:jc w:val="left"/>
+              <w:rPr>
+                <w:color w:val="000000"/>
+                <w:sz w:val="20"/>
+              </w:rPr>
+            </w:pPr>
+            <w:r>
+              <w:rPr>
+                <w:color w:val="000000"/>
+                <w:sz w:val="20"/>
+              </w:rPr>
+              <w:t xml:space="preserve">Updated My Team’s Warning </w:t>
+            </w:r>
+            <w:proofErr w:type="spellStart"/>
+            <w:r>
+              <w:rPr>
+                <w:color w:val="000000"/>
+                <w:sz w:val="20"/>
+              </w:rPr>
+              <w:t>eCoaching</w:t>
+            </w:r>
+            <w:proofErr w:type="spellEnd"/>
+            <w:r>
+              <w:rPr>
+                <w:color w:val="000000"/>
+                <w:sz w:val="20"/>
+              </w:rPr>
+              <w:t xml:space="preserve"> Logs screenshot – added Warning Issued Date column</w:t>
+            </w:r>
+          </w:p>
+        </w:tc>
+        <w:tc>
+          <w:tcPr>
+            <w:tcW w:w="2790" w:type="dxa"/>
+          </w:tcPr>
+          <w:p>
+            <w:pPr>
+              <w:pStyle w:val="hdr1"/>
+              <w:ind w:left="0"/>
+              <w:jc w:val="left"/>
+              <w:rPr>
+                <w:sz w:val="20"/>
+              </w:rPr>
+            </w:pPr>
+            <w:r>
+              <w:rPr>
+                <w:sz w:val="20"/>
+              </w:rPr>
+              <w:t>Lili Huang</w:t>
+            </w:r>
+          </w:p>
+        </w:tc>
+      </w:tr>
     </w:tbl>
     <w:p>
       <w:pPr>
@@ -1321,15 +1444,7 @@
         <w:t xml:space="preserve"> view </w:t>
       </w:r>
       <w:r>
-        <w:t xml:space="preserve">their </w:t>
-      </w:r>
-      <w:proofErr w:type="spellStart"/>
-      <w:r>
-        <w:t>non Quality</w:t>
-      </w:r>
-      <w:proofErr w:type="spellEnd"/>
-      <w:r>
-        <w:t xml:space="preserve"> Now log</w:t>
+        <w:t>their non Quality Now log</w:t>
       </w:r>
       <w:r>
         <w:t xml:space="preserve"> </w:t>
@@ -5830,10 +5945,10 @@
           <w:noProof/>
         </w:rPr>
         <w:drawing>
-          <wp:inline distT="0" distB="0" distL="0" distR="0" wp14:anchorId="22926FF1" wp14:editId="66DD2D2A">
-            <wp:extent cx="5471160" cy="1066800"/>
+          <wp:inline distT="0" distB="0" distL="0" distR="0" wp14:anchorId="466D2B71" wp14:editId="6BE99665">
+            <wp:extent cx="5486400" cy="727710"/>
             <wp:effectExtent l="0" t="0" r="0" b="0"/>
-            <wp:docPr id="17" name="Picture 17"/>
+            <wp:docPr id="27" name="Picture 27"/>
             <wp:cNvGraphicFramePr>
               <a:graphicFrameLocks xmlns:a="http://schemas.openxmlformats.org/drawingml/2006/main" noChangeAspect="1"/>
             </wp:cNvGraphicFramePr>
@@ -5841,36 +5956,23 @@
               <a:graphicData uri="http://schemas.openxmlformats.org/drawingml/2006/picture">
                 <pic:pic xmlns:pic="http://schemas.openxmlformats.org/drawingml/2006/picture">
                   <pic:nvPicPr>
-                    <pic:cNvPr id="0" name="Picture 8"/>
-                    <pic:cNvPicPr>
-                      <a:picLocks noChangeAspect="1" noChangeArrowheads="1"/>
-                    </pic:cNvPicPr>
+                    <pic:cNvPr id="1" name=""/>
+                    <pic:cNvPicPr/>
                   </pic:nvPicPr>
                   <pic:blipFill>
-                    <a:blip r:embed="rId30" cstate="print">
-                      <a:extLst>
-                        <a:ext uri="{28A0092B-C50C-407E-A947-70E740481C1C}">
-                          <a14:useLocalDpi xmlns:a14="http://schemas.microsoft.com/office/drawing/2010/main" val="0"/>
-                        </a:ext>
-                      </a:extLst>
-                    </a:blip>
-                    <a:srcRect/>
+                    <a:blip r:embed="rId30"/>
                     <a:stretch>
                       <a:fillRect/>
                     </a:stretch>
                   </pic:blipFill>
-                  <pic:spPr bwMode="auto">
+                  <pic:spPr>
                     <a:xfrm>
                       <a:off x="0" y="0"/>
-                      <a:ext cx="5471160" cy="1066800"/>
+                      <a:ext cx="5486400" cy="727710"/>
                     </a:xfrm>
                     <a:prstGeom prst="rect">
                       <a:avLst/>
                     </a:prstGeom>
-                    <a:noFill/>
-                    <a:ln>
-                      <a:noFill/>
-                    </a:ln>
                   </pic:spPr>
                 </pic:pic>
               </a:graphicData>
@@ -6245,10 +6347,10 @@
           <w:noProof/>
         </w:rPr>
         <w:drawing>
-          <wp:inline distT="0" distB="0" distL="0" distR="0" wp14:anchorId="4EC5AB4B" wp14:editId="1049496B">
-            <wp:extent cx="5471160" cy="1074420"/>
+          <wp:inline distT="0" distB="0" distL="0" distR="0" wp14:anchorId="1A0BFDDC" wp14:editId="6C60282E">
+            <wp:extent cx="5486400" cy="727710"/>
             <wp:effectExtent l="0" t="0" r="0" b="0"/>
-            <wp:docPr id="24" name="Picture 24"/>
+            <wp:docPr id="26" name="Picture 26"/>
             <wp:cNvGraphicFramePr>
               <a:graphicFrameLocks xmlns:a="http://schemas.openxmlformats.org/drawingml/2006/main" noChangeAspect="1"/>
             </wp:cNvGraphicFramePr>
@@ -6256,36 +6358,23 @@
               <a:graphicData uri="http://schemas.openxmlformats.org/drawingml/2006/picture">
                 <pic:pic xmlns:pic="http://schemas.openxmlformats.org/drawingml/2006/picture">
                   <pic:nvPicPr>
-                    <pic:cNvPr id="0" name="Picture 15"/>
-                    <pic:cNvPicPr>
-                      <a:picLocks noChangeAspect="1" noChangeArrowheads="1"/>
-                    </pic:cNvPicPr>
+                    <pic:cNvPr id="1" name=""/>
+                    <pic:cNvPicPr/>
                   </pic:nvPicPr>
                   <pic:blipFill>
-                    <a:blip r:embed="rId37" cstate="print">
-                      <a:extLst>
-                        <a:ext uri="{28A0092B-C50C-407E-A947-70E740481C1C}">
-                          <a14:useLocalDpi xmlns:a14="http://schemas.microsoft.com/office/drawing/2010/main" val="0"/>
-                        </a:ext>
-                      </a:extLst>
-                    </a:blip>
-                    <a:srcRect/>
+                    <a:blip r:embed="rId30"/>
                     <a:stretch>
                       <a:fillRect/>
                     </a:stretch>
                   </pic:blipFill>
-                  <pic:spPr bwMode="auto">
+                  <pic:spPr>
                     <a:xfrm>
                       <a:off x="0" y="0"/>
-                      <a:ext cx="5471160" cy="1074420"/>
+                      <a:ext cx="5486400" cy="727710"/>
                     </a:xfrm>
                     <a:prstGeom prst="rect">
                       <a:avLst/>
                     </a:prstGeom>
-                    <a:noFill/>
-                    <a:ln>
-                      <a:noFill/>
-                    </a:ln>
                   </pic:spPr>
                 </pic:pic>
               </a:graphicData>
@@ -6318,7 +6407,7 @@
                     </pic:cNvPicPr>
                   </pic:nvPicPr>
                   <pic:blipFill>
-                    <a:blip r:embed="rId38" cstate="print">
+                    <a:blip r:embed="rId37" cstate="print">
                       <a:extLst>
                         <a:ext uri="{28A0092B-C50C-407E-A947-70E740481C1C}">
                           <a14:useLocalDpi xmlns:a14="http://schemas.microsoft.com/office/drawing/2010/main" val="0"/>
@@ -6368,7 +6457,7 @@
       </w:pPr>
     </w:p>
     <w:sectPr>
-      <w:footerReference w:type="default" r:id="rId39"/>
+      <w:footerReference w:type="default" r:id="rId38"/>
       <w:pgSz w:w="12240" w:h="15840"/>
       <w:pgMar w:top="1440" w:right="1800" w:bottom="1440" w:left="1800" w:header="720" w:footer="720" w:gutter="0"/>
       <w:cols w:space="720"/>

</xml_diff>